<commit_message>
951980_1 Added 11th rephrasing KB.
</commit_message>
<xml_diff>
--- a/KB-PDF-category/How to add unicode text in the PDF text box fields using .NET.docx
+++ b/KB-PDF-category/How to add unicode text in the PDF text box fields using .NET.docx
@@ -14,23 +14,42 @@
           <w:b/>
           <w:bCs/>
         </w:rPr>
-        <w:t xml:space="preserve">How to add </w:t>
-      </w:r>
-      <w:proofErr w:type="spellStart"/>
+        <w:t xml:space="preserve">Embed Unicode Text in PDF </w:t>
+      </w:r>
       <w:r>
         <w:rPr>
           <w:b/>
           <w:bCs/>
         </w:rPr>
-        <w:t>unicode</w:t>
-      </w:r>
-      <w:proofErr w:type="spellEnd"/>
+        <w:t>Text</w:t>
+      </w:r>
       <w:r>
         <w:rPr>
           <w:b/>
           <w:bCs/>
         </w:rPr>
-        <w:t xml:space="preserve"> text in the PDF text box fields using .NET</w:t>
+        <w:t>B</w:t>
+      </w:r>
+      <w:r>
+        <w:rPr>
+          <w:b/>
+          <w:bCs/>
+        </w:rPr>
+        <w:t>ox</w:t>
+      </w:r>
+      <w:r>
+        <w:rPr>
+          <w:b/>
+          <w:bCs/>
+        </w:rPr>
+        <w:t xml:space="preserve"> Fields Using .NET</w:t>
+      </w:r>
+      <w:r>
+        <w:rPr>
+          <w:b/>
+          <w:bCs/>
+        </w:rPr>
+        <w:t xml:space="preserve"> Core</w:t>
       </w:r>
     </w:p>
     <w:p>
@@ -48,7 +67,10 @@
         </w:r>
       </w:hyperlink>
       <w:r>
-        <w:t> used to create, read, and edit PDF documents. Using this library, you can draw Unicode text in text box fields in a PDF document using C#.</w:t>
+        <w:t xml:space="preserve"> used to create, read, and edit PDF documents. </w:t>
+      </w:r>
+      <w:r>
+        <w:t>This guide will walk you through adding Unicode text to text box fields within a PDF document using C#.</w:t>
       </w:r>
     </w:p>
     <w:p>
@@ -57,25 +79,38 @@
           <w:b/>
           <w:bCs/>
         </w:rPr>
-        <w:t>Steps to add Unicode text in the PDF text box fields programmatically:</w:t>
+        <w:t>Steps to Add Unicode Text in PDF TextBox Fields</w:t>
       </w:r>
     </w:p>
     <w:p>
-      <w:pPr>
-        <w:numPr>
-          <w:ilvl w:val="0"/>
-          <w:numId w:val="1"/>
-        </w:numPr>
-      </w:pPr>
-      <w:r>
-        <w:t>Create a new console application project.</w:t>
-      </w:r>
-      <w:r>
+      <w:r>
+        <w:t>1.</w:t>
+      </w:r>
+      <w:r>
+        <w:t xml:space="preserve"> </w:t>
+      </w:r>
+      <w:r>
+        <w:rPr>
+          <w:b/>
+          <w:bCs/>
+        </w:rPr>
+        <w:t>Set Up Your Project</w:t>
+      </w:r>
+      <w:r>
+        <w:t>: Create a new console application project in your development environment</w:t>
+      </w:r>
+      <w:r>
+        <w:t>.</w:t>
+      </w:r>
+      <w:r>
+        <w:rPr>
+          <w:noProof/>
+        </w:rPr>
         <w:drawing>
-          <wp:inline distT="0" distB="0" distL="0" distR="0" wp14:anchorId="2EFB0C50" wp14:editId="4C5820B9">
+          <wp:inline distT="0" distB="0" distL="0" distR="0" wp14:anchorId="5A5B882A" wp14:editId="6AF295DF">
             <wp:extent cx="5943600" cy="2837180"/>
             <wp:effectExtent l="0" t="0" r="0" b="1270"/>
-            <wp:docPr id="716435743" name="Picture 6"/>
+            <wp:docPr id="714563234" name="Picture 6" descr="A screenshot of a computer&#10;&#10;AI-generated content may be incorrect."/>
             <wp:cNvGraphicFramePr>
               <a:graphicFrameLocks xmlns:a="http://schemas.openxmlformats.org/drawingml/2006/main" noChangeAspect="1"/>
             </wp:cNvGraphicFramePr>
@@ -83,7 +118,7 @@
               <a:graphicData uri="http://schemas.openxmlformats.org/drawingml/2006/picture">
                 <pic:pic xmlns:pic="http://schemas.openxmlformats.org/drawingml/2006/picture">
                   <pic:nvPicPr>
-                    <pic:cNvPr id="0" name="Picture 16"/>
+                    <pic:cNvPr id="714563234" name="Picture 6" descr="A screenshot of a computer&#10;&#10;AI-generated content may be incorrect."/>
                     <pic:cNvPicPr>
                       <a:picLocks noChangeAspect="1" noChangeArrowheads="1"/>
                     </pic:cNvPicPr>
@@ -122,61 +157,45 @@
       </w:r>
     </w:p>
     <w:p>
-      <w:pPr>
-        <w:numPr>
-          <w:ilvl w:val="0"/>
-          <w:numId w:val="1"/>
-        </w:numPr>
-      </w:pPr>
-      <w:r>
-        <w:t>Install the </w:t>
-      </w:r>
-      <w:proofErr w:type="spellStart"/>
-      <w:r>
-        <w:fldChar w:fldCharType="begin"/>
-      </w:r>
-      <w:r>
-        <w:instrText>HYPERLINK "https://www.nuget.org/packages/Syncfusion.Pdf.Net.Core" \t "_blank"</w:instrText>
-      </w:r>
-      <w:r>
-        <w:fldChar w:fldCharType="separate"/>
+      <w:r>
+        <w:t>2.</w:t>
+      </w:r>
+      <w:r>
+        <w:t xml:space="preserve"> </w:t>
       </w:r>
       <w:r>
         <w:rPr>
-          <w:rStyle w:val="Hyperlink"/>
           <w:b/>
           <w:bCs/>
         </w:rPr>
-        <w:t>Syncfusion.Pdf.Net.Core</w:t>
-      </w:r>
-      <w:proofErr w:type="spellEnd"/>
-      <w:r>
-        <w:fldChar w:fldCharType="end"/>
-      </w:r>
-      <w:r>
-        <w:t> NuGet package as a reference to your console application from </w:t>
-      </w:r>
-      <w:hyperlink r:id="rId7" w:tgtFrame="_blank" w:history="1">
+        <w:t>Install Syncfusion Package</w:t>
+      </w:r>
+      <w:r>
+        <w:t xml:space="preserve">: Add the </w:t>
+      </w:r>
+      <w:hyperlink r:id="rId7" w:history="1">
         <w:r>
           <w:rPr>
             <w:rStyle w:val="Hyperlink"/>
-            <w:b/>
-            <w:bCs/>
           </w:rPr>
-          <w:t>Nuget.org</w:t>
+          <w:t>Syncfusion.Pdf.Net.Core</w:t>
         </w:r>
       </w:hyperlink>
       <w:r>
-        <w:t>.</w:t>
+        <w:t xml:space="preserve"> package from NuGet to your project.</w:t>
       </w:r>
     </w:p>
     <w:p>
       <w:r>
+        <w:rPr>
+          <w:noProof/>
+        </w:rPr>
+        <w:lastRenderedPageBreak/>
         <w:drawing>
-          <wp:inline distT="0" distB="0" distL="0" distR="0" wp14:anchorId="70142E2E" wp14:editId="296CC1EB">
-            <wp:extent cx="5943600" cy="2319020"/>
-            <wp:effectExtent l="0" t="0" r="0" b="5080"/>
-            <wp:docPr id="1267671720" name="Picture 5" descr="A screenshot of a computer&#10;&#10;AI-generated content may be incorrect."/>
+          <wp:inline distT="0" distB="0" distL="0" distR="0" wp14:anchorId="4747188E" wp14:editId="0D85CDF7">
+            <wp:extent cx="5943600" cy="2978785"/>
+            <wp:effectExtent l="0" t="0" r="0" b="0"/>
+            <wp:docPr id="1240404878" name="Picture 1" descr="Install NuGet package"/>
             <wp:cNvGraphicFramePr>
               <a:graphicFrameLocks xmlns:a="http://schemas.openxmlformats.org/drawingml/2006/main" noChangeAspect="1"/>
             </wp:cNvGraphicFramePr>
@@ -184,13 +203,13 @@
               <a:graphicData uri="http://schemas.openxmlformats.org/drawingml/2006/picture">
                 <pic:pic xmlns:pic="http://schemas.openxmlformats.org/drawingml/2006/picture">
                   <pic:nvPicPr>
-                    <pic:cNvPr id="1267671720" name="Picture 5" descr="A screenshot of a computer&#10;&#10;AI-generated content may be incorrect."/>
+                    <pic:cNvPr id="0" name="Picture 1" descr="Install NuGet package"/>
                     <pic:cNvPicPr>
                       <a:picLocks noChangeAspect="1" noChangeArrowheads="1"/>
                     </pic:cNvPicPr>
                   </pic:nvPicPr>
                   <pic:blipFill>
-                    <a:blip r:embed="rId8" cstate="print">
+                    <a:blip r:embed="rId8">
                       <a:extLst>
                         <a:ext uri="{28A0092B-C50C-407E-A947-70E740481C1C}">
                           <a14:useLocalDpi xmlns:a14="http://schemas.microsoft.com/office/drawing/2010/main" val="0"/>
@@ -205,7 +224,7 @@
                   <pic:spPr bwMode="auto">
                     <a:xfrm>
                       <a:off x="0" y="0"/>
-                      <a:ext cx="5943600" cy="2319020"/>
+                      <a:ext cx="5943600" cy="2978785"/>
                     </a:xfrm>
                     <a:prstGeom prst="rect">
                       <a:avLst/>
@@ -223,25 +242,40 @@
       </w:r>
     </w:p>
     <w:p>
-      <w:pPr>
-        <w:numPr>
-          <w:ilvl w:val="0"/>
-          <w:numId w:val="1"/>
-        </w:numPr>
-      </w:pPr>
-      <w:r>
-        <w:t xml:space="preserve">Include the following namespaces in the </w:t>
-      </w:r>
-      <w:proofErr w:type="spellStart"/>
-      <w:r>
+      <w:r>
+        <w:t>3.</w:t>
+      </w:r>
+      <w:r>
+        <w:t xml:space="preserve"> </w:t>
+      </w:r>
+      <w:r>
+        <w:rPr>
+          <w:b/>
+          <w:bCs/>
+        </w:rPr>
+        <w:t>Include Required Namespaces</w:t>
+      </w:r>
+      <w:r>
+        <w:t xml:space="preserve">: Add these namespaces to your </w:t>
+      </w:r>
+      <w:r>
+        <w:rPr>
+          <w:b/>
+          <w:bCs/>
+        </w:rPr>
         <w:t>Program.cs</w:t>
       </w:r>
-      <w:proofErr w:type="spellEnd"/>
-      <w:r>
-        <w:t xml:space="preserve"> file.</w:t>
+      <w:r>
+        <w:t>.</w:t>
       </w:r>
     </w:p>
     <w:p>
+      <w:pPr>
+        <w:rPr>
+          <w:b/>
+          <w:bCs/>
+        </w:rPr>
+      </w:pPr>
       <w:r>
         <w:rPr>
           <w:b/>
@@ -250,71 +284,92 @@
         <w:t>C#</w:t>
       </w:r>
     </w:p>
+    <w:tbl>
+      <w:tblPr>
+        <w:tblStyle w:val="TableGrid"/>
+        <w:tblW w:w="0" w:type="auto"/>
+        <w:tblLook w:val="04A0" w:firstRow="1" w:lastRow="0" w:firstColumn="1" w:lastColumn="0" w:noHBand="0" w:noVBand="1"/>
+      </w:tblPr>
+      <w:tblGrid>
+        <w:gridCol w:w="9350"/>
+      </w:tblGrid>
+      <w:tr>
+        <w:tc>
+          <w:tcPr>
+            <w:tcW w:w="9350" w:type="dxa"/>
+          </w:tcPr>
+          <w:p>
+            <w:r>
+              <w:t xml:space="preserve">using </w:t>
+            </w:r>
+            <w:r>
+              <w:rPr>
+                <w:b/>
+                <w:bCs/>
+              </w:rPr>
+              <w:t>Syncfusion</w:t>
+            </w:r>
+            <w:r>
+              <w:t>.Pdf.Graphics;</w:t>
+            </w:r>
+          </w:p>
+          <w:p>
+            <w:r>
+              <w:t xml:space="preserve">using </w:t>
+            </w:r>
+            <w:r>
+              <w:rPr>
+                <w:b/>
+                <w:bCs/>
+              </w:rPr>
+              <w:t>Syncfusion</w:t>
+            </w:r>
+            <w:r>
+              <w:t>.Pdf.Parsing;</w:t>
+            </w:r>
+          </w:p>
+        </w:tc>
+      </w:tr>
+    </w:tbl>
     <w:p>
-      <w:r>
-        <w:lastRenderedPageBreak/>
-        <w:t xml:space="preserve">using </w:t>
-      </w:r>
-      <w:proofErr w:type="spellStart"/>
-      <w:proofErr w:type="gramStart"/>
-      <w:r>
+      <w:pPr>
         <w:rPr>
           <w:b/>
           <w:bCs/>
         </w:rPr>
-        <w:t>Syncfusion</w:t>
-      </w:r>
-      <w:r>
-        <w:t>.Pdf.Graphics</w:t>
-      </w:r>
-      <w:proofErr w:type="spellEnd"/>
-      <w:proofErr w:type="gramEnd"/>
-      <w:r>
-        <w:t>;</w:t>
-      </w:r>
+      </w:pPr>
     </w:p>
     <w:p>
       <w:r>
-        <w:t xml:space="preserve">using </w:t>
-      </w:r>
-      <w:proofErr w:type="spellStart"/>
-      <w:proofErr w:type="gramStart"/>
+        <w:t>4.</w:t>
+      </w:r>
+      <w:r>
+        <w:t xml:space="preserve"> </w:t>
+      </w:r>
       <w:r>
         <w:rPr>
           <w:b/>
           <w:bCs/>
         </w:rPr>
-        <w:t>Syncfusion</w:t>
-      </w:r>
-      <w:r>
-        <w:t>.Pdf.Parsing</w:t>
-      </w:r>
-      <w:proofErr w:type="spellEnd"/>
-      <w:proofErr w:type="gramEnd"/>
-      <w:r>
-        <w:t>;</w:t>
+        <w:t>Implement Unicode Text in TextBox Fields</w:t>
+      </w:r>
+      <w:r>
+        <w:t>:</w:t>
+      </w:r>
+      <w:r>
+        <w:t xml:space="preserve"> </w:t>
+      </w:r>
+      <w:r>
+        <w:t>Use the following code to integrate Unicode text within your PDF text box fields</w:t>
       </w:r>
     </w:p>
     <w:p>
       <w:pPr>
-        <w:numPr>
-          <w:ilvl w:val="0"/>
-          <w:numId w:val="2"/>
-        </w:numPr>
+        <w:rPr>
+          <w:b/>
+          <w:bCs/>
+        </w:rPr>
       </w:pPr>
-      <w:r>
-        <w:t xml:space="preserve">Use the following code sample in </w:t>
-      </w:r>
-      <w:proofErr w:type="spellStart"/>
-      <w:r>
-        <w:t>Program.cs</w:t>
-      </w:r>
-      <w:proofErr w:type="spellEnd"/>
-      <w:r>
-        <w:t xml:space="preserve"> to add Unicode text in the PDF text box fields.</w:t>
-      </w:r>
-    </w:p>
-    <w:p>
       <w:r>
         <w:rPr>
           <w:b/>
@@ -323,770 +378,172 @@
         <w:t>C#</w:t>
       </w:r>
     </w:p>
-    <w:p>
-      <w:r>
-        <w:t>//Create a new PDF document.</w:t>
-      </w:r>
-    </w:p>
-    <w:p>
-      <w:proofErr w:type="spellStart"/>
-      <w:r>
-        <w:rPr>
-          <w:b/>
-          <w:bCs/>
-        </w:rPr>
-        <w:t>FileStream</w:t>
-      </w:r>
-      <w:proofErr w:type="spellEnd"/>
-      <w:r>
-        <w:t xml:space="preserve"> </w:t>
-      </w:r>
-      <w:proofErr w:type="spellStart"/>
-      <w:r>
-        <w:t>docStream</w:t>
-      </w:r>
-      <w:proofErr w:type="spellEnd"/>
-      <w:r>
-        <w:t xml:space="preserve"> = </w:t>
-      </w:r>
-      <w:r>
-        <w:rPr>
-          <w:b/>
-          <w:bCs/>
-        </w:rPr>
-        <w:t>new</w:t>
-      </w:r>
-      <w:r>
-        <w:t xml:space="preserve"> </w:t>
-      </w:r>
-      <w:proofErr w:type="spellStart"/>
-      <w:proofErr w:type="gramStart"/>
-      <w:r>
-        <w:rPr>
-          <w:b/>
-          <w:bCs/>
-        </w:rPr>
-        <w:t>FileStream</w:t>
-      </w:r>
-      <w:proofErr w:type="spellEnd"/>
-      <w:r>
-        <w:t>(</w:t>
-      </w:r>
-      <w:proofErr w:type="gramEnd"/>
-      <w:r>
-        <w:t xml:space="preserve">"../../../Input.pdf", </w:t>
-      </w:r>
-      <w:proofErr w:type="spellStart"/>
-      <w:r>
-        <w:rPr>
-          <w:b/>
-          <w:bCs/>
-        </w:rPr>
-        <w:t>FileMode</w:t>
-      </w:r>
-      <w:r>
-        <w:t>.Open</w:t>
-      </w:r>
-      <w:proofErr w:type="spellEnd"/>
-      <w:r>
-        <w:t xml:space="preserve">, </w:t>
-      </w:r>
-      <w:proofErr w:type="spellStart"/>
-      <w:r>
-        <w:rPr>
-          <w:b/>
-          <w:bCs/>
-        </w:rPr>
-        <w:t>FileAccess</w:t>
-      </w:r>
-      <w:r>
-        <w:t>.Read</w:t>
-      </w:r>
-      <w:proofErr w:type="spellEnd"/>
-      <w:proofErr w:type="gramStart"/>
-      <w:r>
-        <w:t>);</w:t>
-      </w:r>
-      <w:proofErr w:type="gramEnd"/>
-    </w:p>
-    <w:p>
-      <w:proofErr w:type="spellStart"/>
-      <w:r>
-        <w:rPr>
-          <w:b/>
-          <w:bCs/>
-        </w:rPr>
-        <w:t>PdfLoadedDocument</w:t>
-      </w:r>
-      <w:proofErr w:type="spellEnd"/>
-      <w:r>
-        <w:t xml:space="preserve"> </w:t>
-      </w:r>
-      <w:proofErr w:type="spellStart"/>
-      <w:r>
-        <w:t>loadedDocument</w:t>
-      </w:r>
-      <w:proofErr w:type="spellEnd"/>
-      <w:r>
-        <w:t xml:space="preserve"> = </w:t>
-      </w:r>
-      <w:r>
-        <w:rPr>
-          <w:b/>
-          <w:bCs/>
-        </w:rPr>
-        <w:t>new</w:t>
-      </w:r>
-      <w:r>
-        <w:t xml:space="preserve"> </w:t>
-      </w:r>
-      <w:proofErr w:type="spellStart"/>
-      <w:r>
-        <w:rPr>
-          <w:b/>
-          <w:bCs/>
-        </w:rPr>
-        <w:t>PdfLoadedDocument</w:t>
-      </w:r>
-      <w:proofErr w:type="spellEnd"/>
-      <w:r>
-        <w:t>(</w:t>
-      </w:r>
-      <w:proofErr w:type="spellStart"/>
-      <w:r>
-        <w:t>docStream</w:t>
-      </w:r>
-      <w:proofErr w:type="spellEnd"/>
-      <w:proofErr w:type="gramStart"/>
-      <w:r>
-        <w:t>);</w:t>
-      </w:r>
-      <w:proofErr w:type="gramEnd"/>
-    </w:p>
-    <w:p>
-      <w:r>
-        <w:t>//Get the loaded form.</w:t>
-      </w:r>
-    </w:p>
-    <w:p>
-      <w:proofErr w:type="spellStart"/>
-      <w:r>
-        <w:rPr>
-          <w:b/>
-          <w:bCs/>
-        </w:rPr>
-        <w:t>PdfLoadedForm</w:t>
-      </w:r>
-      <w:proofErr w:type="spellEnd"/>
-      <w:r>
-        <w:t xml:space="preserve"> </w:t>
-      </w:r>
-      <w:proofErr w:type="spellStart"/>
-      <w:r>
-        <w:t>loadedForm</w:t>
-      </w:r>
-      <w:proofErr w:type="spellEnd"/>
-      <w:r>
-        <w:t xml:space="preserve"> = </w:t>
-      </w:r>
-      <w:proofErr w:type="spellStart"/>
-      <w:r>
-        <w:t>loadedDocument.</w:t>
-      </w:r>
-      <w:proofErr w:type="gramStart"/>
-      <w:r>
-        <w:t>Form</w:t>
-      </w:r>
-      <w:proofErr w:type="spellEnd"/>
-      <w:r>
-        <w:t>;</w:t>
-      </w:r>
-      <w:proofErr w:type="gramEnd"/>
-    </w:p>
-    <w:p>
-      <w:r>
-        <w:t>//Create a Unicode font to render the Unicode text.</w:t>
-      </w:r>
-    </w:p>
-    <w:p>
-      <w:r>
-        <w:t>//Create a new PDF font instance.</w:t>
-      </w:r>
-    </w:p>
-    <w:p>
-      <w:proofErr w:type="spellStart"/>
-      <w:r>
-        <w:rPr>
-          <w:b/>
-          <w:bCs/>
-        </w:rPr>
-        <w:t>FileStream</w:t>
-      </w:r>
-      <w:proofErr w:type="spellEnd"/>
-      <w:r>
-        <w:t xml:space="preserve"> </w:t>
-      </w:r>
-      <w:proofErr w:type="spellStart"/>
-      <w:r>
-        <w:t>fontStream</w:t>
-      </w:r>
-      <w:proofErr w:type="spellEnd"/>
-      <w:r>
-        <w:t xml:space="preserve"> = </w:t>
-      </w:r>
-      <w:r>
-        <w:rPr>
-          <w:b/>
-          <w:bCs/>
-        </w:rPr>
-        <w:t>new</w:t>
-      </w:r>
-      <w:r>
-        <w:t xml:space="preserve"> </w:t>
-      </w:r>
-      <w:proofErr w:type="spellStart"/>
-      <w:proofErr w:type="gramStart"/>
-      <w:r>
-        <w:rPr>
-          <w:b/>
-          <w:bCs/>
-        </w:rPr>
-        <w:t>FileStream</w:t>
-      </w:r>
-      <w:proofErr w:type="spellEnd"/>
-      <w:r>
-        <w:t>(</w:t>
-      </w:r>
-      <w:proofErr w:type="gramEnd"/>
-      <w:r>
-        <w:t xml:space="preserve">"../../../arial.ttf", </w:t>
-      </w:r>
-      <w:proofErr w:type="spellStart"/>
-      <w:r>
-        <w:rPr>
-          <w:b/>
-          <w:bCs/>
-        </w:rPr>
-        <w:t>FileMode</w:t>
-      </w:r>
-      <w:r>
-        <w:t>.Open</w:t>
-      </w:r>
-      <w:proofErr w:type="spellEnd"/>
-      <w:r>
-        <w:t xml:space="preserve">, </w:t>
-      </w:r>
-      <w:proofErr w:type="spellStart"/>
-      <w:r>
-        <w:rPr>
-          <w:b/>
-          <w:bCs/>
-        </w:rPr>
-        <w:t>FileAccess</w:t>
-      </w:r>
-      <w:r>
-        <w:t>.Read</w:t>
-      </w:r>
-      <w:proofErr w:type="spellEnd"/>
-      <w:proofErr w:type="gramStart"/>
-      <w:r>
-        <w:t>);</w:t>
-      </w:r>
-      <w:proofErr w:type="gramEnd"/>
-    </w:p>
-    <w:p>
-      <w:proofErr w:type="spellStart"/>
-      <w:r>
-        <w:rPr>
-          <w:b/>
-          <w:bCs/>
-        </w:rPr>
-        <w:t>PdfTrueTypeFont</w:t>
-      </w:r>
-      <w:proofErr w:type="spellEnd"/>
-      <w:r>
-        <w:t xml:space="preserve"> </w:t>
-      </w:r>
-      <w:proofErr w:type="spellStart"/>
-      <w:r>
-        <w:t>unicodeFont</w:t>
-      </w:r>
-      <w:proofErr w:type="spellEnd"/>
-      <w:r>
-        <w:t xml:space="preserve"> = </w:t>
-      </w:r>
-      <w:r>
-        <w:rPr>
-          <w:b/>
-          <w:bCs/>
-        </w:rPr>
-        <w:t>new</w:t>
-      </w:r>
-      <w:r>
-        <w:t xml:space="preserve"> </w:t>
-      </w:r>
-      <w:proofErr w:type="spellStart"/>
-      <w:proofErr w:type="gramStart"/>
-      <w:r>
-        <w:rPr>
-          <w:b/>
-          <w:bCs/>
-        </w:rPr>
-        <w:t>PdfTrueTypeFont</w:t>
-      </w:r>
-      <w:proofErr w:type="spellEnd"/>
-      <w:r>
-        <w:t>(</w:t>
-      </w:r>
-      <w:proofErr w:type="spellStart"/>
-      <w:proofErr w:type="gramEnd"/>
-      <w:r>
-        <w:t>fontStream</w:t>
-      </w:r>
-      <w:proofErr w:type="spellEnd"/>
-      <w:r>
-        <w:t>, 10</w:t>
-      </w:r>
-      <w:proofErr w:type="gramStart"/>
-      <w:r>
-        <w:t>);</w:t>
-      </w:r>
-      <w:proofErr w:type="gramEnd"/>
-    </w:p>
+    <w:tbl>
+      <w:tblPr>
+        <w:tblStyle w:val="TableGrid"/>
+        <w:tblW w:w="0" w:type="auto"/>
+        <w:tblLook w:val="04A0" w:firstRow="1" w:lastRow="0" w:firstColumn="1" w:lastColumn="0" w:noHBand="0" w:noVBand="1"/>
+      </w:tblPr>
+      <w:tblGrid>
+        <w:gridCol w:w="9350"/>
+      </w:tblGrid>
+      <w:tr>
+        <w:tc>
+          <w:tcPr>
+            <w:tcW w:w="9350" w:type="dxa"/>
+          </w:tcPr>
+          <w:p>
+            <w:r>
+              <w:t>// Create a new PDF document.</w:t>
+            </w:r>
+          </w:p>
+          <w:p>
+            <w:r>
+              <w:t>FileStream docStream = new FileStream("Input.pdf", FileMode.Open, FileAccess.Read);</w:t>
+            </w:r>
+          </w:p>
+          <w:p>
+            <w:r>
+              <w:t>PdfLoadedDocument loadedDocument = new PdfLoadedDocument(docStream);</w:t>
+            </w:r>
+          </w:p>
+          <w:p>
+            <w:r>
+              <w:t>// Get the loaded form.</w:t>
+            </w:r>
+          </w:p>
+          <w:p>
+            <w:r>
+              <w:t>PdfLoadedForm loadedForm = loadedDocument.Form;</w:t>
+            </w:r>
+          </w:p>
+          <w:p/>
+          <w:p>
+            <w:r>
+              <w:t>// Load the Unicode font.</w:t>
+            </w:r>
+          </w:p>
+          <w:p>
+            <w:r>
+              <w:t>FileStream fontStream = new FileStream("arial.ttf", FileMode.Open, FileAccess.Read);</w:t>
+            </w:r>
+          </w:p>
+          <w:p>
+            <w:r>
+              <w:t>PdfTrueTypeFont unicodeFont = new PdfTrueTypeFont(fontStream, 10);</w:t>
+            </w:r>
+          </w:p>
+          <w:p/>
+          <w:p>
+            <w:r>
+              <w:t>// Iterate through each field in the form and set text for TextBox fields.</w:t>
+            </w:r>
+          </w:p>
+          <w:p>
+            <w:r>
+              <w:t>for (int i = 0; i &lt; loadedForm.Fields.Count; i++)</w:t>
+            </w:r>
+          </w:p>
+          <w:p>
+            <w:r>
+              <w:t>{</w:t>
+            </w:r>
+          </w:p>
+          <w:p>
+            <w:r>
+              <w:t xml:space="preserve">    PdfLoadedTextBoxField field = loadedForm.Fields[i] as PdfLoadedTextBoxField;</w:t>
+            </w:r>
+          </w:p>
+          <w:p>
+            <w:r>
+              <w:t xml:space="preserve">    if (field is PdfLoadedTextBoxField)</w:t>
+            </w:r>
+          </w:p>
+          <w:p>
+            <w:r>
+              <w:lastRenderedPageBreak/>
+              <w:t xml:space="preserve">    {</w:t>
+            </w:r>
+          </w:p>
+          <w:p>
+            <w:r>
+              <w:t xml:space="preserve">        field.Text = "ä, ü, ï, ö, ë, ÿ";</w:t>
+            </w:r>
+          </w:p>
+          <w:p>
+            <w:r>
+              <w:t xml:space="preserve">        field.Font = unicodeFont;</w:t>
+            </w:r>
+          </w:p>
+          <w:p>
+            <w:r>
+              <w:t xml:space="preserve">    }</w:t>
+            </w:r>
+          </w:p>
+          <w:p>
+            <w:r>
+              <w:t>}</w:t>
+            </w:r>
+          </w:p>
+          <w:p/>
+          <w:p>
+            <w:r>
+              <w:t>// Disable the default appearance for the form fields.</w:t>
+            </w:r>
+          </w:p>
+          <w:p>
+            <w:r>
+              <w:t>loadedDocument.Form.SetDefaultAppearance(false);</w:t>
+            </w:r>
+          </w:p>
+          <w:p/>
+          <w:p>
+            <w:r>
+              <w:t>// Save the modified document to a memory stream.</w:t>
+            </w:r>
+          </w:p>
+          <w:p>
+            <w:r>
+              <w:t>MemoryStream ms = new MemoryStream();</w:t>
+            </w:r>
+          </w:p>
+          <w:p>
+            <w:r>
+              <w:t>loadedDocument.Save(ms);</w:t>
+            </w:r>
+          </w:p>
+          <w:p/>
+          <w:p>
+            <w:r>
+              <w:t>// Write the contents of the memory stream to a PDF file.</w:t>
+            </w:r>
+          </w:p>
+          <w:p>
+            <w:r>
+              <w:t>File.WriteAllBytes("output.pdf", ms.ToArray());</w:t>
+            </w:r>
+          </w:p>
+          <w:p/>
+          <w:p>
+            <w:r>
+              <w:t>// Close the document.</w:t>
+            </w:r>
+          </w:p>
+          <w:p>
+            <w:r>
+              <w:t>loadedDocument.Close(true);</w:t>
+            </w:r>
+          </w:p>
+        </w:tc>
+      </w:tr>
+    </w:tbl>
     <w:p/>
     <w:p>
       <w:r>
-        <w:t>//Get text box and fill value.</w:t>
-      </w:r>
-    </w:p>
-    <w:p>
-      <w:r>
-        <w:rPr>
-          <w:b/>
-          <w:bCs/>
-        </w:rPr>
-        <w:t>for</w:t>
-      </w:r>
-      <w:r>
-        <w:t xml:space="preserve"> (int </w:t>
-      </w:r>
-      <w:proofErr w:type="spellStart"/>
-      <w:r>
-        <w:t>i</w:t>
-      </w:r>
-      <w:proofErr w:type="spellEnd"/>
-      <w:r>
-        <w:t xml:space="preserve"> = 0; </w:t>
-      </w:r>
-      <w:proofErr w:type="spellStart"/>
-      <w:r>
-        <w:t>i</w:t>
-      </w:r>
-      <w:proofErr w:type="spellEnd"/>
-      <w:r>
-        <w:t xml:space="preserve"> &lt; </w:t>
-      </w:r>
-      <w:proofErr w:type="spellStart"/>
-      <w:proofErr w:type="gramStart"/>
-      <w:r>
-        <w:t>loadedForm.Fields.Count</w:t>
-      </w:r>
-      <w:proofErr w:type="spellEnd"/>
-      <w:proofErr w:type="gramEnd"/>
-      <w:r>
-        <w:t xml:space="preserve">; </w:t>
-      </w:r>
-      <w:proofErr w:type="spellStart"/>
-      <w:r>
-        <w:t>i</w:t>
-      </w:r>
-      <w:proofErr w:type="spellEnd"/>
-      <w:r>
-        <w:t>++)</w:t>
-      </w:r>
-    </w:p>
-    <w:p>
-      <w:r>
-        <w:t>{</w:t>
-      </w:r>
-    </w:p>
-    <w:p>
-      <w:r>
-        <w:t xml:space="preserve">   // Retrieve the </w:t>
-      </w:r>
-      <w:proofErr w:type="spellStart"/>
-      <w:r>
-        <w:t>TextBox</w:t>
-      </w:r>
-      <w:proofErr w:type="spellEnd"/>
-      <w:r>
-        <w:t xml:space="preserve"> field from the loaded form.</w:t>
-      </w:r>
-    </w:p>
-    <w:p>
-      <w:r>
-        <w:t xml:space="preserve">   </w:t>
-      </w:r>
-      <w:proofErr w:type="spellStart"/>
-      <w:r>
-        <w:rPr>
-          <w:b/>
-          <w:bCs/>
-        </w:rPr>
-        <w:t>PdfLoadedTextBoxField</w:t>
-      </w:r>
-      <w:proofErr w:type="spellEnd"/>
-      <w:r>
-        <w:t xml:space="preserve"> field = </w:t>
-      </w:r>
-      <w:proofErr w:type="spellStart"/>
-      <w:r>
-        <w:t>loadedForm.Fields</w:t>
-      </w:r>
-      <w:proofErr w:type="spellEnd"/>
-      <w:r>
-        <w:t>[</w:t>
-      </w:r>
-      <w:proofErr w:type="spellStart"/>
-      <w:r>
-        <w:t>i</w:t>
-      </w:r>
-      <w:proofErr w:type="spellEnd"/>
-      <w:r>
-        <w:t xml:space="preserve">] </w:t>
-      </w:r>
-      <w:r>
-        <w:rPr>
-          <w:b/>
-          <w:bCs/>
-        </w:rPr>
-        <w:t>as</w:t>
-      </w:r>
-      <w:r>
-        <w:t xml:space="preserve"> </w:t>
-      </w:r>
-      <w:proofErr w:type="spellStart"/>
-      <w:proofErr w:type="gramStart"/>
-      <w:r>
-        <w:rPr>
-          <w:b/>
-          <w:bCs/>
-        </w:rPr>
-        <w:t>PdfLoadedTextBoxField</w:t>
-      </w:r>
-      <w:proofErr w:type="spellEnd"/>
-      <w:r>
-        <w:t>;</w:t>
-      </w:r>
-      <w:proofErr w:type="gramEnd"/>
-    </w:p>
-    <w:p>
-      <w:r>
-        <w:t xml:space="preserve">   // Check if the field is indeed a </w:t>
-      </w:r>
-      <w:proofErr w:type="spellStart"/>
-      <w:r>
-        <w:t>TextBox</w:t>
-      </w:r>
-      <w:proofErr w:type="spellEnd"/>
-      <w:r>
-        <w:t xml:space="preserve"> field.</w:t>
-      </w:r>
-    </w:p>
-    <w:p>
-      <w:r>
-        <w:t xml:space="preserve">   </w:t>
-      </w:r>
-      <w:r>
-        <w:rPr>
-          <w:b/>
-          <w:bCs/>
-        </w:rPr>
-        <w:t>if</w:t>
-      </w:r>
-      <w:r>
-        <w:t xml:space="preserve"> (field is </w:t>
-      </w:r>
-      <w:proofErr w:type="spellStart"/>
-      <w:r>
-        <w:rPr>
-          <w:b/>
-          <w:bCs/>
-        </w:rPr>
-        <w:t>PdfLoadedTextBoxField</w:t>
-      </w:r>
-      <w:proofErr w:type="spellEnd"/>
-      <w:r>
-        <w:t>)</w:t>
-      </w:r>
-    </w:p>
-    <w:p>
-      <w:r>
-        <w:t xml:space="preserve">   {</w:t>
-      </w:r>
-    </w:p>
-    <w:p>
-      <w:r>
-        <w:t xml:space="preserve">       // Set the text of the </w:t>
-      </w:r>
-      <w:proofErr w:type="spellStart"/>
-      <w:r>
-        <w:t>TextBox</w:t>
-      </w:r>
-      <w:proofErr w:type="spellEnd"/>
-      <w:r>
-        <w:t xml:space="preserve"> field.</w:t>
-      </w:r>
-    </w:p>
-    <w:p>
-      <w:r>
-        <w:t xml:space="preserve">       </w:t>
-      </w:r>
-      <w:proofErr w:type="spellStart"/>
-      <w:proofErr w:type="gramStart"/>
-      <w:r>
-        <w:t>field.Text</w:t>
-      </w:r>
-      <w:proofErr w:type="spellEnd"/>
-      <w:proofErr w:type="gramEnd"/>
-      <w:r>
-        <w:t xml:space="preserve"> = "ä, ü, ï, ö, ë, ÿ</w:t>
-      </w:r>
-      <w:proofErr w:type="gramStart"/>
-      <w:r>
-        <w:t>";</w:t>
-      </w:r>
-      <w:proofErr w:type="gramEnd"/>
-    </w:p>
-    <w:p>
-      <w:r>
-        <w:lastRenderedPageBreak/>
-        <w:t xml:space="preserve">       //Create a new PDF font instance.</w:t>
-      </w:r>
-    </w:p>
-    <w:p>
-      <w:r>
-        <w:t xml:space="preserve">       </w:t>
-      </w:r>
-      <w:proofErr w:type="spellStart"/>
-      <w:proofErr w:type="gramStart"/>
-      <w:r>
-        <w:t>field.Font</w:t>
-      </w:r>
-      <w:proofErr w:type="spellEnd"/>
-      <w:proofErr w:type="gramEnd"/>
-      <w:r>
-        <w:t xml:space="preserve"> = </w:t>
-      </w:r>
-      <w:proofErr w:type="spellStart"/>
-      <w:proofErr w:type="gramStart"/>
-      <w:r>
-        <w:t>unicodeFont</w:t>
-      </w:r>
-      <w:proofErr w:type="spellEnd"/>
-      <w:r>
-        <w:t>;</w:t>
-      </w:r>
-      <w:proofErr w:type="gramEnd"/>
-    </w:p>
-    <w:p>
-      <w:r>
-        <w:t xml:space="preserve">   }</w:t>
-      </w:r>
-    </w:p>
-    <w:p>
-      <w:r>
-        <w:t>}</w:t>
-      </w:r>
-    </w:p>
-    <w:p>
-      <w:r>
-        <w:t>// Disable the default appearance for the loaded document's form fields.</w:t>
-      </w:r>
-    </w:p>
-    <w:p>
-      <w:proofErr w:type="spellStart"/>
-      <w:proofErr w:type="gramStart"/>
-      <w:r>
-        <w:t>loadedDocument.Form.</w:t>
-      </w:r>
-      <w:r>
-        <w:rPr>
-          <w:b/>
-          <w:bCs/>
-        </w:rPr>
-        <w:t>SetDefaultAppearance</w:t>
-      </w:r>
-      <w:proofErr w:type="spellEnd"/>
-      <w:proofErr w:type="gramEnd"/>
-      <w:r>
-        <w:t>(false</w:t>
-      </w:r>
-      <w:proofErr w:type="gramStart"/>
-      <w:r>
-        <w:t>);</w:t>
-      </w:r>
-      <w:proofErr w:type="gramEnd"/>
-    </w:p>
-    <w:p>
-      <w:r>
-        <w:t>// Save the modified document to a memory stream.</w:t>
-      </w:r>
-    </w:p>
-    <w:p>
-      <w:proofErr w:type="spellStart"/>
-      <w:r>
-        <w:rPr>
-          <w:b/>
-          <w:bCs/>
-        </w:rPr>
-        <w:t>MemoryStream</w:t>
-      </w:r>
-      <w:proofErr w:type="spellEnd"/>
-      <w:r>
-        <w:t xml:space="preserve"> </w:t>
-      </w:r>
-      <w:proofErr w:type="spellStart"/>
-      <w:r>
-        <w:t>ms</w:t>
-      </w:r>
-      <w:proofErr w:type="spellEnd"/>
-      <w:r>
-        <w:t xml:space="preserve"> = </w:t>
-      </w:r>
-      <w:r>
-        <w:rPr>
-          <w:b/>
-          <w:bCs/>
-        </w:rPr>
-        <w:t>new</w:t>
-      </w:r>
-      <w:r>
-        <w:t xml:space="preserve"> </w:t>
-      </w:r>
-      <w:proofErr w:type="spellStart"/>
-      <w:proofErr w:type="gramStart"/>
-      <w:r>
-        <w:rPr>
-          <w:b/>
-          <w:bCs/>
-        </w:rPr>
-        <w:t>MemoryStream</w:t>
-      </w:r>
-      <w:proofErr w:type="spellEnd"/>
-      <w:r>
-        <w:t>();</w:t>
-      </w:r>
-      <w:proofErr w:type="gramEnd"/>
-    </w:p>
-    <w:p>
-      <w:proofErr w:type="spellStart"/>
-      <w:r>
-        <w:t>loadedDocument.</w:t>
-      </w:r>
-      <w:r>
-        <w:rPr>
-          <w:b/>
-          <w:bCs/>
-        </w:rPr>
-        <w:t>Save</w:t>
-      </w:r>
-      <w:proofErr w:type="spellEnd"/>
-      <w:r>
-        <w:t>(</w:t>
-      </w:r>
-      <w:proofErr w:type="spellStart"/>
-      <w:r>
-        <w:t>ms</w:t>
-      </w:r>
-      <w:proofErr w:type="spellEnd"/>
-      <w:proofErr w:type="gramStart"/>
-      <w:r>
-        <w:t>);</w:t>
-      </w:r>
-      <w:proofErr w:type="gramEnd"/>
-    </w:p>
-    <w:p>
-      <w:r>
-        <w:t>// Write the contents of the memory stream to a PDF file.</w:t>
-      </w:r>
-    </w:p>
-    <w:p>
-      <w:proofErr w:type="spellStart"/>
-      <w:r>
-        <w:rPr>
-          <w:b/>
-          <w:bCs/>
-        </w:rPr>
-        <w:t>File</w:t>
-      </w:r>
-      <w:r>
-        <w:t>.</w:t>
-      </w:r>
-      <w:r>
-        <w:rPr>
-          <w:b/>
-          <w:bCs/>
-        </w:rPr>
-        <w:t>WriteAllBytes</w:t>
-      </w:r>
-      <w:proofErr w:type="spellEnd"/>
-      <w:r>
-        <w:t xml:space="preserve">("output.pdf", </w:t>
-      </w:r>
-      <w:proofErr w:type="spellStart"/>
-      <w:proofErr w:type="gramStart"/>
-      <w:r>
-        <w:t>ms.</w:t>
-      </w:r>
-      <w:r>
-        <w:rPr>
-          <w:b/>
-          <w:bCs/>
-        </w:rPr>
-        <w:t>ToArray</w:t>
-      </w:r>
-      <w:proofErr w:type="spellEnd"/>
-      <w:proofErr w:type="gramEnd"/>
-      <w:r>
-        <w:t>()</w:t>
-      </w:r>
-      <w:proofErr w:type="gramStart"/>
-      <w:r>
-        <w:t>);</w:t>
-      </w:r>
-      <w:proofErr w:type="gramEnd"/>
-    </w:p>
-    <w:p>
-      <w:r>
-        <w:t>// Close the document.</w:t>
-      </w:r>
-    </w:p>
-    <w:p>
-      <w:proofErr w:type="spellStart"/>
-      <w:r>
-        <w:t>loadedDocument.</w:t>
-      </w:r>
-      <w:r>
-        <w:rPr>
-          <w:b/>
-          <w:bCs/>
-        </w:rPr>
-        <w:t>Close</w:t>
-      </w:r>
-      <w:proofErr w:type="spellEnd"/>
-      <w:r>
-        <w:t>(true</w:t>
-      </w:r>
-      <w:proofErr w:type="gramStart"/>
-      <w:r>
-        <w:t>);</w:t>
-      </w:r>
-      <w:proofErr w:type="gramEnd"/>
-    </w:p>
-    <w:p>
-      <w:r>
-        <w:t>A complete working sample can be downloaded from </w:t>
+        <w:t>A complete working sample can be downloaded from</w:t>
+      </w:r>
+      <w:r>
+        <w:t> </w:t>
       </w:r>
       <w:hyperlink r:id="rId9" w:tgtFrame="_blank" w:history="1">
         <w:r>
@@ -1101,12 +558,17 @@
     </w:p>
     <w:p>
       <w:r>
-        <w:lastRenderedPageBreak/>
-        <w:t>By executing the program, you will get the PDF document as follows.</w:t>
-      </w:r>
-      <w:r>
+        <w:t>By executing the program, the output PDF document will be generated as shown below</w:t>
+      </w:r>
+      <w:r>
+        <w:t>.</w:t>
+      </w:r>
+      <w:r>
+        <w:rPr>
+          <w:noProof/>
+        </w:rPr>
         <w:drawing>
-          <wp:inline distT="0" distB="0" distL="0" distR="0" wp14:anchorId="513C81BD" wp14:editId="7BC0AAFE">
+          <wp:inline distT="0" distB="0" distL="0" distR="0" wp14:anchorId="513C81BD" wp14:editId="2979F77F">
             <wp:extent cx="5943600" cy="3590925"/>
             <wp:effectExtent l="0" t="0" r="0" b="9525"/>
             <wp:docPr id="745217216" name="Picture 4" descr="A screenshot of a computer&#10;&#10;AI-generated content may be incorrect."/>
@@ -1157,25 +619,86 @@
     </w:p>
     <w:p>
       <w:r>
-        <w:t>Take a moment to peruse the documentation for </w:t>
-      </w:r>
-      <w:hyperlink r:id="rId11" w:tgtFrame="_blank" w:history="1">
+        <w:lastRenderedPageBreak/>
+        <w:t xml:space="preserve">Take a moment to explore the documentation on </w:t>
+      </w:r>
+      <w:hyperlink r:id="rId11" w:history="1">
         <w:r>
           <w:rPr>
             <w:rStyle w:val="Hyperlink"/>
-            <w:b/>
-            <w:bCs/>
           </w:rPr>
-          <w:t>working with Text</w:t>
+          <w:t>working with text</w:t>
         </w:r>
       </w:hyperlink>
       <w:r>
-        <w:t>, where you can find the other options like drawing right-to-left text, multicolumn text, consuming TrueType fonts, Standards fonts, and CJK fonts.</w:t>
+        <w:t>, where you can find additional options such as drawing right-to-left text, multi-column text, and using TrueType fonts, standard fonts, and CJK fonts.</w:t>
       </w:r>
     </w:p>
     <w:p>
       <w:r>
-        <w:t>Click </w:t>
+        <w:rPr>
+          <w:b/>
+          <w:bCs/>
+        </w:rPr>
+        <w:t>Conclusion</w:t>
+      </w:r>
+    </w:p>
+    <w:p>
+      <w:r>
+        <w:t xml:space="preserve">I hope you enjoyed learning about how to </w:t>
+      </w:r>
+      <w:r>
+        <w:t>a</w:t>
+      </w:r>
+      <w:r>
+        <w:t xml:space="preserve">dd </w:t>
+      </w:r>
+      <w:r>
+        <w:t>U</w:t>
+      </w:r>
+      <w:r>
+        <w:t>nicode</w:t>
+      </w:r>
+      <w:r>
+        <w:t xml:space="preserve"> </w:t>
+      </w:r>
+      <w:r>
+        <w:t>t</w:t>
+      </w:r>
+      <w:r>
+        <w:t xml:space="preserve">ext in PDF </w:t>
+      </w:r>
+      <w:r>
+        <w:t>t</w:t>
+      </w:r>
+      <w:r>
+        <w:t>ext</w:t>
+      </w:r>
+      <w:r>
+        <w:t xml:space="preserve"> </w:t>
+      </w:r>
+      <w:r>
+        <w:t>b</w:t>
+      </w:r>
+      <w:r>
+        <w:t xml:space="preserve">ox </w:t>
+      </w:r>
+      <w:r>
+        <w:t>f</w:t>
+      </w:r>
+      <w:r>
+        <w:t>ields</w:t>
+      </w:r>
+      <w:r>
+        <w:t xml:space="preserve"> </w:t>
+      </w:r>
+      <w:r>
+        <w:t>using C#.</w:t>
+      </w:r>
+    </w:p>
+    <w:p>
+      <w:r>
+        <w:t>You can refer to our </w:t>
       </w:r>
       <w:hyperlink r:id="rId12" w:tgtFrame="_blank" w:history="1">
         <w:r>
@@ -1184,14 +707,70 @@
             <w:b/>
             <w:bCs/>
           </w:rPr>
-          <w:t>here</w:t>
+          <w:t>ASP.NET Core PDF</w:t>
         </w:r>
       </w:hyperlink>
       <w:r>
-        <w:t>to explore the rich set of Syncfusion Essential® PDF features.</w:t>
+        <w:t> feature tour page to know about its other groundbreaking feature representations and </w:t>
+      </w:r>
+      <w:hyperlink r:id="rId13" w:tgtFrame="_blank" w:history="1">
+        <w:r>
+          <w:rPr>
+            <w:rStyle w:val="Hyperlink"/>
+            <w:b/>
+            <w:bCs/>
+          </w:rPr>
+          <w:t>documentation</w:t>
+        </w:r>
+      </w:hyperlink>
+      <w:r>
+        <w:t>, and how to quickly get started for configuration specifications. You can also explore our </w:t>
+      </w:r>
+      <w:hyperlink r:id="rId14" w:tgtFrame="_blank" w:history="1">
+        <w:r>
+          <w:rPr>
+            <w:rStyle w:val="Hyperlink"/>
+            <w:b/>
+            <w:bCs/>
+          </w:rPr>
+          <w:t>ASP.NET Core PDF example</w:t>
+        </w:r>
+      </w:hyperlink>
+      <w:r>
+        <w:t> to understand how to create and manipulate data in the .NET PDF. </w:t>
       </w:r>
     </w:p>
-    <w:p/>
+    <w:p>
+      <w:r>
+        <w:t>For current customers, you can check out our Document processing libraries from the </w:t>
+      </w:r>
+      <w:hyperlink r:id="rId15" w:tgtFrame="_blank" w:tooltip="https://www.syncfusion.com/account/downloads" w:history="1">
+        <w:r>
+          <w:rPr>
+            <w:rStyle w:val="Hyperlink"/>
+            <w:b/>
+            <w:bCs/>
+          </w:rPr>
+          <w:t>License and Downloads</w:t>
+        </w:r>
+      </w:hyperlink>
+      <w:r>
+        <w:t> page. If you are new to Syncfusion®, you can try our 30-day </w:t>
+      </w:r>
+      <w:hyperlink r:id="rId16" w:tgtFrame="_blank" w:tooltip="https://www.syncfusion.com/downloads/aspnetcore-js2" w:history="1">
+        <w:r>
+          <w:rPr>
+            <w:rStyle w:val="Hyperlink"/>
+            <w:b/>
+            <w:bCs/>
+          </w:rPr>
+          <w:t>free trial</w:t>
+        </w:r>
+      </w:hyperlink>
+      <w:r>
+        <w:t> to check out our ASP.NET Core PDF and other .NET Core controls.</w:t>
+      </w:r>
+    </w:p>
     <w:sectPr>
       <w:pgSz w:w="12240" w:h="15840"/>
       <w:pgMar w:top="1440" w:right="1440" w:bottom="1440" w:left="1440" w:header="720" w:footer="720" w:gutter="0"/>
@@ -2378,6 +1957,25 @@
       <w:shd w:val="clear" w:color="auto" w:fill="E1DFDD"/>
     </w:rPr>
   </w:style>
+  <w:style w:type="table" w:styleId="TableGrid">
+    <w:name w:val="Table Grid"/>
+    <w:basedOn w:val="TableNormal"/>
+    <w:uiPriority w:val="39"/>
+    <w:rsid w:val="000C6EB0"/>
+    <w:pPr>
+      <w:spacing w:after="0" w:line="240" w:lineRule="auto"/>
+    </w:pPr>
+    <w:tblPr>
+      <w:tblBorders>
+        <w:top w:val="single" w:sz="4" w:space="0" w:color="auto"/>
+        <w:left w:val="single" w:sz="4" w:space="0" w:color="auto"/>
+        <w:bottom w:val="single" w:sz="4" w:space="0" w:color="auto"/>
+        <w:right w:val="single" w:sz="4" w:space="0" w:color="auto"/>
+        <w:insideH w:val="single" w:sz="4" w:space="0" w:color="auto"/>
+        <w:insideV w:val="single" w:sz="4" w:space="0" w:color="auto"/>
+      </w:tblBorders>
+    </w:tblPr>
+  </w:style>
 </w:styles>
 </file>
 

</xml_diff>